<commit_message>
Rendered and fixed rubrics
keep `include = T` in the knitr options; otherwise, the documents will render without output
</commit_message>
<xml_diff>
--- a/rubrics/docx/_RM6_Rubric.docx
+++ b/rubrics/docx/_RM6_Rubric.docx
@@ -172,16 +172,16 @@
         <w:rPr>
           <w:rStyle w:val="VerbatimChar"/>
         </w:rPr>
-        <w:t xml:space="preserve">## Warning in (function (z, notch = FALSE, width = NULL, varwidth = FALSE, : some notches went outside</w:t>
-      </w:r>
-      <w:r>
-        <w:br/>
-      </w:r>
-      <w:r>
-        <w:rPr>
-          <w:rStyle w:val="VerbatimChar"/>
-        </w:rPr>
-        <w:t xml:space="preserve">## hinges ('box'): maybe set notch=FALSE</w:t>
+        <w:t xml:space="preserve">## Warning in (function (z, notch = FALSE, width = NULL, varwidth = FALSE, : some notches went outside hinges ('box'):</w:t>
+      </w:r>
+      <w:r>
+        <w:br/>
+      </w:r>
+      <w:r>
+        <w:rPr>
+          <w:rStyle w:val="VerbatimChar"/>
+        </w:rPr>
+        <w:t xml:space="preserve">## maybe set notch=FALSE</w:t>
       </w:r>
     </w:p>
     <w:p>

</xml_diff>